<commit_message>
Report update after first meeting with Eran
הוספת סיכום פגישה ראשונה עם ערן: מטרות, הנחיות ראשוניות ושלבים להמשך.
</commit_message>
<xml_diff>
--- a/דוח/תחילת כתיבת דוח.docx
+++ b/דוח/תחילת כתיבת דוח.docx
@@ -1550,7 +1550,7 @@
           <w:noProof/>
         </w:rPr>
         <w:drawing>
-          <wp:anchor distT="0" distB="0" distL="114300" distR="114300" simplePos="0" relativeHeight="251659264" behindDoc="1" locked="0" layoutInCell="1" allowOverlap="1" wp14:anchorId="0F45CE06" wp14:editId="5E0180E0">
+          <wp:anchor distT="0" distB="0" distL="114300" distR="114300" simplePos="0" relativeHeight="251659264" behindDoc="1" locked="0" layoutInCell="1" allowOverlap="1" wp14:anchorId="0F45CE06" wp14:editId="31EEF104">
             <wp:simplePos x="0" y="0"/>
             <wp:positionH relativeFrom="margin">
               <wp:posOffset>-942340</wp:posOffset>
@@ -1645,6 +1645,7 @@
     <w:p>
       <w:pPr>
         <w:rPr>
+          <w:rFonts w:hint="cs"/>
           <w:rtl/>
         </w:rPr>
       </w:pPr>
@@ -2140,7 +2141,6 @@
     <w:p>
       <w:pPr>
         <w:rPr>
-          <w:rFonts w:hint="cs"/>
           <w:rtl/>
         </w:rPr>
       </w:pPr>
@@ -2228,6 +2228,534 @@
         </w:rPr>
         <w:t>GPT</w:t>
       </w:r>
+    </w:p>
+    <w:p>
+      <w:pPr>
+        <w:rPr>
+          <w:rtl/>
+        </w:rPr>
+      </w:pPr>
+    </w:p>
+    <w:p>
+      <w:pPr>
+        <w:rPr>
+          <w:rtl/>
+        </w:rPr>
+      </w:pPr>
+    </w:p>
+    <w:p>
+      <w:pPr>
+        <w:rPr>
+          <w:rtl/>
+        </w:rPr>
+      </w:pPr>
+    </w:p>
+    <w:p>
+      <w:pPr>
+        <w:rPr>
+          <w:rtl/>
+        </w:rPr>
+      </w:pPr>
+    </w:p>
+    <w:p>
+      <w:pPr>
+        <w:tabs>
+          <w:tab w:val="left" w:pos="1757"/>
+        </w:tabs>
+        <w:rPr>
+          <w:rtl/>
+        </w:rPr>
+      </w:pPr>
+      <w:r>
+        <w:rPr>
+          <w:rtl/>
+        </w:rPr>
+        <w:tab/>
+      </w:r>
+    </w:p>
+    <w:p>
+      <w:pPr>
+        <w:tabs>
+          <w:tab w:val="left" w:pos="1757"/>
+        </w:tabs>
+        <w:rPr>
+          <w:rtl/>
+        </w:rPr>
+      </w:pPr>
+    </w:p>
+    <w:p>
+      <w:pPr>
+        <w:tabs>
+          <w:tab w:val="left" w:pos="1757"/>
+        </w:tabs>
+        <w:rPr>
+          <w:rtl/>
+        </w:rPr>
+      </w:pPr>
+      <w:r>
+        <w:rPr>
+          <w:rFonts w:hint="cs"/>
+          <w:rtl/>
+        </w:rPr>
+        <w:t>04.12.2025</w:t>
+      </w:r>
+    </w:p>
+    <w:p>
+      <w:pPr>
+        <w:tabs>
+          <w:tab w:val="left" w:pos="1757"/>
+        </w:tabs>
+        <w:rPr>
+          <w:rtl/>
+        </w:rPr>
+      </w:pPr>
+      <w:r>
+        <w:rPr>
+          <w:rFonts w:hint="cs"/>
+          <w:rtl/>
+        </w:rPr>
+        <w:t>סיכום פגישה ראשונה עם ערן:</w:t>
+      </w:r>
+    </w:p>
+    <w:p>
+      <w:pPr>
+        <w:tabs>
+          <w:tab w:val="left" w:pos="1757"/>
+        </w:tabs>
+        <w:rPr>
+          <w:rtl/>
+        </w:rPr>
+      </w:pPr>
+    </w:p>
+    <w:p>
+      <w:pPr>
+        <w:tabs>
+          <w:tab w:val="left" w:pos="1757"/>
+        </w:tabs>
+        <w:rPr>
+          <w:rtl/>
+        </w:rPr>
+      </w:pPr>
+    </w:p>
+    <w:p>
+      <w:pPr>
+        <w:tabs>
+          <w:tab w:val="left" w:pos="1757"/>
+        </w:tabs>
+        <w:rPr>
+          <w:rtl/>
+        </w:rPr>
+      </w:pPr>
+    </w:p>
+    <w:p>
+      <w:pPr>
+        <w:tabs>
+          <w:tab w:val="left" w:pos="1757"/>
+        </w:tabs>
+        <w:rPr>
+          <w:rtl/>
+        </w:rPr>
+      </w:pPr>
+    </w:p>
+    <w:p>
+      <w:pPr>
+        <w:tabs>
+          <w:tab w:val="left" w:pos="1757"/>
+        </w:tabs>
+        <w:rPr>
+          <w:rtl/>
+        </w:rPr>
+      </w:pPr>
+    </w:p>
+    <w:p>
+      <w:pPr>
+        <w:tabs>
+          <w:tab w:val="left" w:pos="1757"/>
+        </w:tabs>
+        <w:rPr>
+          <w:rtl/>
+        </w:rPr>
+      </w:pPr>
+    </w:p>
+    <w:p>
+      <w:pPr>
+        <w:tabs>
+          <w:tab w:val="left" w:pos="1757"/>
+        </w:tabs>
+        <w:rPr>
+          <w:rtl/>
+        </w:rPr>
+      </w:pPr>
+    </w:p>
+    <w:p>
+      <w:pPr>
+        <w:tabs>
+          <w:tab w:val="left" w:pos="1757"/>
+        </w:tabs>
+        <w:rPr>
+          <w:rtl/>
+        </w:rPr>
+      </w:pPr>
+    </w:p>
+    <w:p>
+      <w:pPr>
+        <w:tabs>
+          <w:tab w:val="left" w:pos="1757"/>
+        </w:tabs>
+        <w:rPr>
+          <w:rtl/>
+        </w:rPr>
+      </w:pPr>
+    </w:p>
+    <w:p>
+      <w:pPr>
+        <w:tabs>
+          <w:tab w:val="left" w:pos="1757"/>
+        </w:tabs>
+        <w:rPr>
+          <w:rtl/>
+        </w:rPr>
+      </w:pPr>
+    </w:p>
+    <w:p>
+      <w:pPr>
+        <w:tabs>
+          <w:tab w:val="left" w:pos="1757"/>
+        </w:tabs>
+        <w:rPr>
+          <w:rtl/>
+        </w:rPr>
+      </w:pPr>
+      <w:r>
+        <w:rPr>
+          <w:rFonts w:hint="cs"/>
+          <w:rtl/>
+        </w:rPr>
+        <w:lastRenderedPageBreak/>
+        <w:t>מטרות כלליות:</w:t>
+      </w:r>
+    </w:p>
+    <w:p>
+      <w:pPr>
+        <w:tabs>
+          <w:tab w:val="left" w:pos="1757"/>
+        </w:tabs>
+        <w:rPr>
+          <w:rtl/>
+        </w:rPr>
+      </w:pPr>
+    </w:p>
+    <w:p>
+      <w:pPr>
+        <w:tabs>
+          <w:tab w:val="left" w:pos="1757"/>
+        </w:tabs>
+        <w:rPr>
+          <w:rtl/>
+        </w:rPr>
+      </w:pPr>
+      <w:r>
+        <w:rPr>
+          <w:noProof/>
+        </w:rPr>
+        <w:drawing>
+          <wp:inline distT="0" distB="0" distL="0" distR="0" wp14:anchorId="3855AEE2" wp14:editId="714850AD">
+            <wp:extent cx="5263515" cy="7021195"/>
+            <wp:effectExtent l="0" t="0" r="0" b="8255"/>
+            <wp:docPr id="5" name="תמונה 5"/>
+            <wp:cNvGraphicFramePr>
+              <a:graphicFrameLocks xmlns:a="http://schemas.openxmlformats.org/drawingml/2006/main" noChangeAspect="1"/>
+            </wp:cNvGraphicFramePr>
+            <a:graphic xmlns:a="http://schemas.openxmlformats.org/drawingml/2006/main">
+              <a:graphicData uri="http://schemas.openxmlformats.org/drawingml/2006/picture">
+                <pic:pic xmlns:pic="http://schemas.openxmlformats.org/drawingml/2006/picture">
+                  <pic:nvPicPr>
+                    <pic:cNvPr id="0" name="Picture 1"/>
+                    <pic:cNvPicPr>
+                      <a:picLocks noChangeAspect="1" noChangeArrowheads="1"/>
+                    </pic:cNvPicPr>
+                  </pic:nvPicPr>
+                  <pic:blipFill>
+                    <a:blip r:embed="rId8" cstate="print">
+                      <a:extLst>
+                        <a:ext uri="{28A0092B-C50C-407E-A947-70E740481C1C}">
+                          <a14:useLocalDpi xmlns:a14="http://schemas.microsoft.com/office/drawing/2010/main" val="0"/>
+                        </a:ext>
+                      </a:extLst>
+                    </a:blip>
+                    <a:srcRect/>
+                    <a:stretch>
+                      <a:fillRect/>
+                    </a:stretch>
+                  </pic:blipFill>
+                  <pic:spPr bwMode="auto">
+                    <a:xfrm>
+                      <a:off x="0" y="0"/>
+                      <a:ext cx="5263515" cy="7021195"/>
+                    </a:xfrm>
+                    <a:prstGeom prst="rect">
+                      <a:avLst/>
+                    </a:prstGeom>
+                    <a:noFill/>
+                    <a:ln>
+                      <a:noFill/>
+                    </a:ln>
+                  </pic:spPr>
+                </pic:pic>
+              </a:graphicData>
+            </a:graphic>
+          </wp:inline>
+        </w:drawing>
+      </w:r>
+    </w:p>
+    <w:p>
+      <w:pPr>
+        <w:rPr>
+          <w:rFonts w:hint="cs"/>
+          <w:rtl/>
+        </w:rPr>
+      </w:pPr>
+    </w:p>
+    <w:p>
+      <w:pPr>
+        <w:rPr>
+          <w:rtl/>
+        </w:rPr>
+      </w:pPr>
+    </w:p>
+    <w:p>
+      <w:pPr>
+        <w:rPr>
+          <w:rtl/>
+        </w:rPr>
+      </w:pPr>
+    </w:p>
+    <w:p>
+      <w:pPr>
+        <w:rPr>
+          <w:rtl/>
+        </w:rPr>
+      </w:pPr>
+    </w:p>
+    <w:p>
+      <w:pPr>
+        <w:rPr>
+          <w:rtl/>
+        </w:rPr>
+      </w:pPr>
+      <w:r>
+        <w:rPr>
+          <w:noProof/>
+        </w:rPr>
+        <w:lastRenderedPageBreak/>
+        <w:drawing>
+          <wp:inline distT="0" distB="0" distL="0" distR="0" wp14:anchorId="496C4EAA" wp14:editId="4A7BD714">
+            <wp:extent cx="5263515" cy="7021195"/>
+            <wp:effectExtent l="0" t="0" r="0" b="8255"/>
+            <wp:docPr id="6" name="תמונה 6"/>
+            <wp:cNvGraphicFramePr>
+              <a:graphicFrameLocks xmlns:a="http://schemas.openxmlformats.org/drawingml/2006/main" noChangeAspect="1"/>
+            </wp:cNvGraphicFramePr>
+            <a:graphic xmlns:a="http://schemas.openxmlformats.org/drawingml/2006/main">
+              <a:graphicData uri="http://schemas.openxmlformats.org/drawingml/2006/picture">
+                <pic:pic xmlns:pic="http://schemas.openxmlformats.org/drawingml/2006/picture">
+                  <pic:nvPicPr>
+                    <pic:cNvPr id="0" name="Picture 2"/>
+                    <pic:cNvPicPr>
+                      <a:picLocks noChangeAspect="1" noChangeArrowheads="1"/>
+                    </pic:cNvPicPr>
+                  </pic:nvPicPr>
+                  <pic:blipFill>
+                    <a:blip r:embed="rId9" cstate="print">
+                      <a:extLst>
+                        <a:ext uri="{28A0092B-C50C-407E-A947-70E740481C1C}">
+                          <a14:useLocalDpi xmlns:a14="http://schemas.microsoft.com/office/drawing/2010/main" val="0"/>
+                        </a:ext>
+                      </a:extLst>
+                    </a:blip>
+                    <a:srcRect/>
+                    <a:stretch>
+                      <a:fillRect/>
+                    </a:stretch>
+                  </pic:blipFill>
+                  <pic:spPr bwMode="auto">
+                    <a:xfrm>
+                      <a:off x="0" y="0"/>
+                      <a:ext cx="5263515" cy="7021195"/>
+                    </a:xfrm>
+                    <a:prstGeom prst="rect">
+                      <a:avLst/>
+                    </a:prstGeom>
+                    <a:noFill/>
+                    <a:ln>
+                      <a:noFill/>
+                    </a:ln>
+                  </pic:spPr>
+                </pic:pic>
+              </a:graphicData>
+            </a:graphic>
+          </wp:inline>
+        </w:drawing>
+      </w:r>
+    </w:p>
+    <w:p>
+      <w:pPr>
+        <w:rPr>
+          <w:rtl/>
+        </w:rPr>
+      </w:pPr>
+    </w:p>
+    <w:p>
+      <w:pPr>
+        <w:rPr>
+          <w:rtl/>
+        </w:rPr>
+      </w:pPr>
+    </w:p>
+    <w:p>
+      <w:pPr>
+        <w:rPr>
+          <w:rtl/>
+        </w:rPr>
+      </w:pPr>
+    </w:p>
+    <w:p>
+      <w:pPr>
+        <w:rPr>
+          <w:rtl/>
+        </w:rPr>
+      </w:pPr>
+    </w:p>
+    <w:p>
+      <w:pPr>
+        <w:rPr>
+          <w:rtl/>
+        </w:rPr>
+      </w:pPr>
+    </w:p>
+    <w:p>
+      <w:pPr>
+        <w:rPr>
+          <w:rtl/>
+        </w:rPr>
+      </w:pPr>
+    </w:p>
+    <w:p>
+      <w:pPr>
+        <w:rPr>
+          <w:rtl/>
+        </w:rPr>
+      </w:pPr>
+      <w:r>
+        <w:rPr>
+          <w:rFonts w:hint="cs"/>
+          <w:rtl/>
+        </w:rPr>
+        <w:lastRenderedPageBreak/>
+        <w:t>מטרות לפגישה 2:</w:t>
+      </w:r>
+    </w:p>
+    <w:p>
+      <w:pPr>
+        <w:rPr>
+          <w:rtl/>
+        </w:rPr>
+      </w:pPr>
+      <w:r>
+        <w:rPr>
+          <w:noProof/>
+        </w:rPr>
+        <w:drawing>
+          <wp:inline distT="0" distB="0" distL="0" distR="0" wp14:anchorId="428CB169" wp14:editId="3395854F">
+            <wp:extent cx="5263515" cy="7021195"/>
+            <wp:effectExtent l="0" t="0" r="0" b="8255"/>
+            <wp:docPr id="7" name="תמונה 7"/>
+            <wp:cNvGraphicFramePr>
+              <a:graphicFrameLocks xmlns:a="http://schemas.openxmlformats.org/drawingml/2006/main" noChangeAspect="1"/>
+            </wp:cNvGraphicFramePr>
+            <a:graphic xmlns:a="http://schemas.openxmlformats.org/drawingml/2006/main">
+              <a:graphicData uri="http://schemas.openxmlformats.org/drawingml/2006/picture">
+                <pic:pic xmlns:pic="http://schemas.openxmlformats.org/drawingml/2006/picture">
+                  <pic:nvPicPr>
+                    <pic:cNvPr id="0" name="Picture 3"/>
+                    <pic:cNvPicPr>
+                      <a:picLocks noChangeAspect="1" noChangeArrowheads="1"/>
+                    </pic:cNvPicPr>
+                  </pic:nvPicPr>
+                  <pic:blipFill>
+                    <a:blip r:embed="rId10" cstate="print">
+                      <a:extLst>
+                        <a:ext uri="{28A0092B-C50C-407E-A947-70E740481C1C}">
+                          <a14:useLocalDpi xmlns:a14="http://schemas.microsoft.com/office/drawing/2010/main" val="0"/>
+                        </a:ext>
+                      </a:extLst>
+                    </a:blip>
+                    <a:srcRect/>
+                    <a:stretch>
+                      <a:fillRect/>
+                    </a:stretch>
+                  </pic:blipFill>
+                  <pic:spPr bwMode="auto">
+                    <a:xfrm>
+                      <a:off x="0" y="0"/>
+                      <a:ext cx="5263515" cy="7021195"/>
+                    </a:xfrm>
+                    <a:prstGeom prst="rect">
+                      <a:avLst/>
+                    </a:prstGeom>
+                    <a:noFill/>
+                    <a:ln>
+                      <a:noFill/>
+                    </a:ln>
+                  </pic:spPr>
+                </pic:pic>
+              </a:graphicData>
+            </a:graphic>
+          </wp:inline>
+        </w:drawing>
+      </w:r>
+    </w:p>
+    <w:p>
+      <w:pPr>
+        <w:rPr>
+          <w:rtl/>
+        </w:rPr>
+      </w:pPr>
+    </w:p>
+    <w:p>
+      <w:pPr>
+        <w:rPr>
+          <w:rtl/>
+        </w:rPr>
+      </w:pPr>
+    </w:p>
+    <w:p>
+      <w:pPr>
+        <w:rPr>
+          <w:rtl/>
+        </w:rPr>
+      </w:pPr>
+    </w:p>
+    <w:p>
+      <w:pPr>
+        <w:rPr>
+          <w:rtl/>
+        </w:rPr>
+      </w:pPr>
+    </w:p>
+    <w:p>
+      <w:pPr>
+        <w:rPr>
+          <w:rtl/>
+        </w:rPr>
+      </w:pPr>
+    </w:p>
+    <w:p>
+      <w:pPr>
+        <w:rPr>
+          <w:rtl/>
+        </w:rPr>
+      </w:pPr>
     </w:p>
     <w:sectPr>
       <w:pgSz w:w="11906" w:h="16838"/>

</xml_diff>

<commit_message>
Update project report after first meeting with Eran
עודכן דוח הפרויקט בהתאם לפגישה הראשונה עם ערן.
הוספתי הבהרה לגבי מטרות המערכת, תהליך הזרימה הכולל, ושלבי עיבוד התמונה:
</commit_message>
<xml_diff>
--- a/דוח/תחילת כתיבת דוח.docx
+++ b/דוח/תחילת כתיבת דוח.docx
@@ -2522,6 +2522,13 @@
           <w:rtl/>
         </w:rPr>
       </w:pPr>
+      <w:r>
+        <w:rPr>
+          <w:rFonts w:hint="cs"/>
+          <w:rtl/>
+        </w:rPr>
+        <w:t>ופן</w:t>
+      </w:r>
     </w:p>
     <w:p>
       <w:pPr>
@@ -2756,6 +2763,910 @@
           <w:rtl/>
         </w:rPr>
       </w:pPr>
+      <w:r>
+        <w:rPr>
+          <w:rFonts w:hint="cs"/>
+          <w:rtl/>
+        </w:rPr>
+        <w:lastRenderedPageBreak/>
+        <w:t>מסקנות:</w:t>
+      </w:r>
+    </w:p>
+    <w:p>
+      <w:pPr>
+        <w:rPr>
+          <w:rtl/>
+        </w:rPr>
+      </w:pPr>
+      <w:r>
+        <w:rPr>
+          <w:rFonts w:ascii="Segoe UI" w:hAnsi="Segoe UI" w:cs="Segoe UI"/>
+          <w:color w:val="0D0D0D"/>
+          <w:shd w:val="clear" w:color="auto" w:fill="FFFFFF"/>
+          <w:rtl/>
+        </w:rPr>
+        <w:t>בעיבוד התמונה בחרנו למקם את הלוגיקה שלנו </w:t>
+      </w:r>
+      <w:r>
+        <w:rPr>
+          <w:rStyle w:val="a3"/>
+          <w:rFonts w:ascii="Segoe UI" w:hAnsi="Segoe UI" w:cs="Segoe UI"/>
+          <w:color w:val="0D0D0D"/>
+          <w:shd w:val="clear" w:color="auto" w:fill="FFFFFF"/>
+          <w:rtl/>
+        </w:rPr>
+        <w:t>לאחר כתיבת הפריים ל־</w:t>
+      </w:r>
+      <w:r>
+        <w:rPr>
+          <w:rStyle w:val="a3"/>
+          <w:rFonts w:ascii="Segoe UI" w:hAnsi="Segoe UI" w:cs="Segoe UI"/>
+          <w:color w:val="0D0D0D"/>
+          <w:shd w:val="clear" w:color="auto" w:fill="FFFFFF"/>
+        </w:rPr>
+        <w:t>BRAM</w:t>
+      </w:r>
+      <w:r>
+        <w:rPr>
+          <w:rFonts w:ascii="Segoe UI" w:hAnsi="Segoe UI" w:cs="Segoe UI"/>
+          <w:color w:val="0D0D0D"/>
+          <w:shd w:val="clear" w:color="auto" w:fill="FFFFFF"/>
+        </w:rPr>
+        <w:t xml:space="preserve">, </w:t>
+      </w:r>
+      <w:r>
+        <w:rPr>
+          <w:rFonts w:ascii="Segoe UI" w:hAnsi="Segoe UI" w:cs="Segoe UI"/>
+          <w:color w:val="0D0D0D"/>
+          <w:shd w:val="clear" w:color="auto" w:fill="FFFFFF"/>
+          <w:rtl/>
+        </w:rPr>
+        <w:t>ולא ישירות על זרם הפיקסלים מהמצלמה</w:t>
+      </w:r>
+      <w:r>
+        <w:rPr>
+          <w:rFonts w:ascii="Segoe UI" w:hAnsi="Segoe UI" w:cs="Segoe UI"/>
+          <w:color w:val="0D0D0D"/>
+          <w:shd w:val="clear" w:color="auto" w:fill="FFFFFF"/>
+        </w:rPr>
+        <w:t>.</w:t>
+      </w:r>
+      <w:r>
+        <w:rPr>
+          <w:rFonts w:ascii="Segoe UI" w:hAnsi="Segoe UI" w:cs="Segoe UI"/>
+          <w:color w:val="0D0D0D"/>
+        </w:rPr>
+        <w:br/>
+      </w:r>
+      <w:r>
+        <w:rPr>
+          <w:rFonts w:ascii="Segoe UI" w:hAnsi="Segoe UI" w:cs="Segoe UI"/>
+          <w:color w:val="0D0D0D"/>
+          <w:shd w:val="clear" w:color="auto" w:fill="FFFFFF"/>
+          <w:rtl/>
+        </w:rPr>
+        <w:t>כך יש לנו גישה לכל הפיקסלים בפריים</w:t>
+      </w:r>
+      <w:r>
+        <w:rPr>
+          <w:rFonts w:ascii="Segoe UI" w:hAnsi="Segoe UI" w:cs="Segoe UI"/>
+          <w:color w:val="0D0D0D"/>
+          <w:shd w:val="clear" w:color="auto" w:fill="FFFFFF"/>
+        </w:rPr>
+        <w:t xml:space="preserve"> (frame buffer), </w:t>
+      </w:r>
+      <w:r>
+        <w:rPr>
+          <w:rFonts w:ascii="Segoe UI" w:hAnsi="Segoe UI" w:cs="Segoe UI"/>
+          <w:color w:val="0D0D0D"/>
+          <w:shd w:val="clear" w:color="auto" w:fill="FFFFFF"/>
+          <w:rtl/>
+        </w:rPr>
+        <w:t xml:space="preserve">ואפשר לבצע מיצוע פריים, השוואת </w:t>
+      </w:r>
+      <w:proofErr w:type="spellStart"/>
+      <w:r>
+        <w:rPr>
+          <w:rFonts w:ascii="Segoe UI" w:hAnsi="Segoe UI" w:cs="Segoe UI"/>
+          <w:color w:val="0D0D0D"/>
+          <w:shd w:val="clear" w:color="auto" w:fill="FFFFFF"/>
+          <w:rtl/>
+        </w:rPr>
+        <w:t>פריימים</w:t>
+      </w:r>
+      <w:proofErr w:type="spellEnd"/>
+      <w:r>
+        <w:rPr>
+          <w:rFonts w:ascii="Segoe UI" w:hAnsi="Segoe UI" w:cs="Segoe UI"/>
+          <w:color w:val="0D0D0D"/>
+          <w:shd w:val="clear" w:color="auto" w:fill="FFFFFF"/>
+          <w:rtl/>
+        </w:rPr>
+        <w:t xml:space="preserve"> ועיבוד אנכי בצורה מבוקרת</w:t>
+      </w:r>
+      <w:r>
+        <w:rPr>
+          <w:rFonts w:ascii="Segoe UI" w:hAnsi="Segoe UI" w:cs="Segoe UI"/>
+          <w:color w:val="0D0D0D"/>
+          <w:shd w:val="clear" w:color="auto" w:fill="FFFFFF"/>
+        </w:rPr>
+        <w:t>.</w:t>
+      </w:r>
+      <w:r>
+        <w:rPr>
+          <w:rFonts w:ascii="Segoe UI" w:hAnsi="Segoe UI" w:cs="Segoe UI"/>
+          <w:color w:val="0D0D0D"/>
+        </w:rPr>
+        <w:br/>
+      </w:r>
+      <w:r>
+        <w:rPr>
+          <w:rFonts w:ascii="Segoe UI" w:hAnsi="Segoe UI" w:cs="Segoe UI"/>
+          <w:color w:val="0D0D0D"/>
+          <w:shd w:val="clear" w:color="auto" w:fill="FFFFFF"/>
+          <w:rtl/>
+        </w:rPr>
+        <w:t>המודול החדש</w:t>
+      </w:r>
+      <w:r>
+        <w:rPr>
+          <w:rFonts w:ascii="Segoe UI" w:hAnsi="Segoe UI" w:cs="Segoe UI"/>
+          <w:color w:val="0D0D0D"/>
+          <w:shd w:val="clear" w:color="auto" w:fill="FFFFFF"/>
+        </w:rPr>
+        <w:t xml:space="preserve"> (</w:t>
+      </w:r>
+      <w:proofErr w:type="spellStart"/>
+      <w:r>
+        <w:rPr>
+          <w:rStyle w:val="HTMLCode"/>
+          <w:rFonts w:eastAsiaTheme="minorHAnsi"/>
+          <w:color w:val="0D0D0D"/>
+          <w:sz w:val="21"/>
+          <w:szCs w:val="21"/>
+          <w:shd w:val="clear" w:color="auto" w:fill="ECECEC"/>
+        </w:rPr>
+        <w:t>fall_processing</w:t>
+      </w:r>
+      <w:proofErr w:type="spellEnd"/>
+      <w:r>
+        <w:rPr>
+          <w:rFonts w:ascii="Segoe UI" w:hAnsi="Segoe UI" w:cs="Segoe UI"/>
+          <w:color w:val="0D0D0D"/>
+          <w:shd w:val="clear" w:color="auto" w:fill="FFFFFF"/>
+        </w:rPr>
+        <w:t xml:space="preserve">) </w:t>
+      </w:r>
+      <w:r>
+        <w:rPr>
+          <w:rFonts w:ascii="Segoe UI" w:hAnsi="Segoe UI" w:cs="Segoe UI"/>
+          <w:color w:val="0D0D0D"/>
+          <w:shd w:val="clear" w:color="auto" w:fill="FFFFFF"/>
+          <w:rtl/>
+        </w:rPr>
+        <w:t>מחובר בין ה־</w:t>
+      </w:r>
+      <w:r>
+        <w:rPr>
+          <w:rFonts w:ascii="Segoe UI" w:hAnsi="Segoe UI" w:cs="Segoe UI"/>
+          <w:color w:val="0D0D0D"/>
+          <w:shd w:val="clear" w:color="auto" w:fill="FFFFFF"/>
+        </w:rPr>
+        <w:t xml:space="preserve">frame buffer </w:t>
+      </w:r>
+      <w:r>
+        <w:rPr>
+          <w:rFonts w:ascii="Segoe UI" w:hAnsi="Segoe UI" w:cs="Segoe UI"/>
+          <w:color w:val="0D0D0D"/>
+          <w:shd w:val="clear" w:color="auto" w:fill="FFFFFF"/>
+          <w:rtl/>
+        </w:rPr>
+        <w:t>לבין ה־</w:t>
+      </w:r>
+      <w:r>
+        <w:rPr>
+          <w:rFonts w:ascii="Segoe UI" w:hAnsi="Segoe UI" w:cs="Segoe UI"/>
+          <w:color w:val="0D0D0D"/>
+          <w:shd w:val="clear" w:color="auto" w:fill="FFFFFF"/>
+        </w:rPr>
+        <w:t xml:space="preserve">VGA, </w:t>
+      </w:r>
+      <w:r>
+        <w:rPr>
+          <w:rFonts w:ascii="Segoe UI" w:hAnsi="Segoe UI" w:cs="Segoe UI"/>
+          <w:color w:val="0D0D0D"/>
+          <w:shd w:val="clear" w:color="auto" w:fill="FFFFFF"/>
+          <w:rtl/>
+        </w:rPr>
+        <w:t>וקורא את הפיקסלים מתוך ה־</w:t>
+      </w:r>
+      <w:r>
+        <w:rPr>
+          <w:rFonts w:ascii="Segoe UI" w:hAnsi="Segoe UI" w:cs="Segoe UI"/>
+          <w:color w:val="0D0D0D"/>
+          <w:shd w:val="clear" w:color="auto" w:fill="FFFFFF"/>
+        </w:rPr>
+        <w:t xml:space="preserve">BRAM, </w:t>
+      </w:r>
+      <w:r>
+        <w:rPr>
+          <w:rFonts w:ascii="Segoe UI" w:hAnsi="Segoe UI" w:cs="Segoe UI"/>
+          <w:color w:val="0D0D0D"/>
+          <w:shd w:val="clear" w:color="auto" w:fill="FFFFFF"/>
+          <w:rtl/>
+        </w:rPr>
+        <w:t>מחשב סטטיסטיקות ושינויים, ומוציא סיגנלים לוגיים (ישיבה/עמידה ממושכת/התראה), בלי לשבור את שרשרת התצוגה הקיימת</w:t>
+      </w:r>
+      <w:r>
+        <w:rPr>
+          <w:rFonts w:ascii="Segoe UI" w:hAnsi="Segoe UI" w:cs="Segoe UI"/>
+          <w:color w:val="0D0D0D"/>
+          <w:shd w:val="clear" w:color="auto" w:fill="FFFFFF"/>
+        </w:rPr>
+        <w:t>.</w:t>
+      </w:r>
+    </w:p>
+    <w:p>
+      <w:pPr>
+        <w:rPr>
+          <w:rtl/>
+        </w:rPr>
+      </w:pPr>
+    </w:p>
+    <w:p>
+      <w:pPr>
+        <w:rPr>
+          <w:rFonts w:ascii="Segoe UI" w:hAnsi="Segoe UI" w:cs="Segoe UI"/>
+          <w:color w:val="0D0D0D"/>
+          <w:shd w:val="clear" w:color="auto" w:fill="FFFFFF"/>
+          <w:rtl/>
+        </w:rPr>
+      </w:pPr>
+      <w:r>
+        <w:rPr>
+          <w:rFonts w:hint="cs"/>
+          <w:rtl/>
+        </w:rPr>
+        <w:t>וקצת יותר בהרחבה:</w:t>
+      </w:r>
+    </w:p>
+    <w:p>
+      <w:pPr>
+        <w:rPr>
+          <w:rtl/>
+        </w:rPr>
+      </w:pPr>
+      <w:r>
+        <w:rPr>
+          <w:rFonts w:ascii="Segoe UI" w:hAnsi="Segoe UI" w:cs="Segoe UI"/>
+          <w:color w:val="0D0D0D"/>
+          <w:shd w:val="clear" w:color="auto" w:fill="FFFFFF"/>
+          <w:rtl/>
+        </w:rPr>
+        <w:t xml:space="preserve"> </w:t>
+      </w:r>
+      <w:r>
+        <w:rPr>
+          <w:rFonts w:ascii="Segoe UI" w:hAnsi="Segoe UI" w:cs="Segoe UI"/>
+          <w:color w:val="0D0D0D"/>
+          <w:shd w:val="clear" w:color="auto" w:fill="FFFFFF"/>
+          <w:rtl/>
+        </w:rPr>
+        <w:t>שרשרת הווידאו במערכת היא: מצלמת</w:t>
+      </w:r>
+      <w:r>
+        <w:rPr>
+          <w:rFonts w:ascii="Segoe UI" w:hAnsi="Segoe UI" w:cs="Segoe UI"/>
+          <w:color w:val="0D0D0D"/>
+          <w:shd w:val="clear" w:color="auto" w:fill="FFFFFF"/>
+        </w:rPr>
+        <w:t xml:space="preserve"> OV7670 ← </w:t>
+      </w:r>
+      <w:r>
+        <w:rPr>
+          <w:rFonts w:ascii="Segoe UI" w:hAnsi="Segoe UI" w:cs="Segoe UI"/>
+          <w:color w:val="0D0D0D"/>
+          <w:shd w:val="clear" w:color="auto" w:fill="FFFFFF"/>
+          <w:rtl/>
+        </w:rPr>
+        <w:t>מודול לכידה</w:t>
+      </w:r>
+      <w:r>
+        <w:rPr>
+          <w:rFonts w:ascii="Segoe UI" w:hAnsi="Segoe UI" w:cs="Segoe UI"/>
+          <w:color w:val="0D0D0D"/>
+          <w:shd w:val="clear" w:color="auto" w:fill="FFFFFF"/>
+        </w:rPr>
+        <w:t xml:space="preserve"> (</w:t>
+      </w:r>
+      <w:r>
+        <w:rPr>
+          <w:rStyle w:val="HTMLCode"/>
+          <w:rFonts w:eastAsiaTheme="minorHAnsi"/>
+          <w:color w:val="0D0D0D"/>
+          <w:sz w:val="21"/>
+          <w:szCs w:val="21"/>
+          <w:shd w:val="clear" w:color="auto" w:fill="ECECEC"/>
+        </w:rPr>
+        <w:t>ov7670_capture</w:t>
+      </w:r>
+      <w:r>
+        <w:rPr>
+          <w:rFonts w:ascii="Segoe UI" w:hAnsi="Segoe UI" w:cs="Segoe UI"/>
+          <w:color w:val="0D0D0D"/>
+          <w:shd w:val="clear" w:color="auto" w:fill="FFFFFF"/>
+        </w:rPr>
+        <w:t xml:space="preserve">) ← </w:t>
+      </w:r>
+      <w:r>
+        <w:rPr>
+          <w:rFonts w:ascii="Segoe UI" w:hAnsi="Segoe UI" w:cs="Segoe UI"/>
+          <w:color w:val="0D0D0D"/>
+          <w:shd w:val="clear" w:color="auto" w:fill="FFFFFF"/>
+          <w:rtl/>
+        </w:rPr>
+        <w:t>זיכרון</w:t>
+      </w:r>
+      <w:r>
+        <w:rPr>
+          <w:rFonts w:ascii="Segoe UI" w:hAnsi="Segoe UI" w:cs="Segoe UI"/>
+          <w:color w:val="0D0D0D"/>
+          <w:shd w:val="clear" w:color="auto" w:fill="FFFFFF"/>
+        </w:rPr>
+        <w:t xml:space="preserve"> BRAM (frame buffer) ← </w:t>
+      </w:r>
+      <w:r>
+        <w:rPr>
+          <w:rFonts w:ascii="Segoe UI" w:hAnsi="Segoe UI" w:cs="Segoe UI"/>
+          <w:color w:val="0D0D0D"/>
+          <w:shd w:val="clear" w:color="auto" w:fill="FFFFFF"/>
+          <w:rtl/>
+        </w:rPr>
+        <w:t>בקר</w:t>
+      </w:r>
+      <w:r>
+        <w:rPr>
+          <w:rFonts w:ascii="Segoe UI" w:hAnsi="Segoe UI" w:cs="Segoe UI"/>
+          <w:color w:val="0D0D0D"/>
+          <w:shd w:val="clear" w:color="auto" w:fill="FFFFFF"/>
+        </w:rPr>
+        <w:t xml:space="preserve"> VGA (</w:t>
+      </w:r>
+      <w:proofErr w:type="spellStart"/>
+      <w:r>
+        <w:rPr>
+          <w:rStyle w:val="HTMLCode"/>
+          <w:rFonts w:eastAsiaTheme="minorHAnsi"/>
+          <w:color w:val="0D0D0D"/>
+          <w:sz w:val="21"/>
+          <w:szCs w:val="21"/>
+          <w:shd w:val="clear" w:color="auto" w:fill="ECECEC"/>
+        </w:rPr>
+        <w:t>vga_controller</w:t>
+      </w:r>
+      <w:proofErr w:type="spellEnd"/>
+      <w:r>
+        <w:rPr>
+          <w:rFonts w:ascii="Segoe UI" w:hAnsi="Segoe UI" w:cs="Segoe UI"/>
+          <w:color w:val="0D0D0D"/>
+          <w:shd w:val="clear" w:color="auto" w:fill="FFFFFF"/>
+        </w:rPr>
+        <w:t>).</w:t>
+      </w:r>
+      <w:r>
+        <w:rPr>
+          <w:rFonts w:ascii="Segoe UI" w:hAnsi="Segoe UI" w:cs="Segoe UI"/>
+          <w:color w:val="0D0D0D"/>
+        </w:rPr>
+        <w:br/>
+      </w:r>
+      <w:r>
+        <w:rPr>
+          <w:rFonts w:ascii="Segoe UI" w:hAnsi="Segoe UI" w:cs="Segoe UI"/>
+          <w:color w:val="0D0D0D"/>
+          <w:shd w:val="clear" w:color="auto" w:fill="FFFFFF"/>
+          <w:rtl/>
+        </w:rPr>
+        <w:t xml:space="preserve">לצורך עיבוד תמונה (מיצוע פריים, זיהוי שינוי בין </w:t>
+      </w:r>
+      <w:proofErr w:type="spellStart"/>
+      <w:r>
+        <w:rPr>
+          <w:rFonts w:ascii="Segoe UI" w:hAnsi="Segoe UI" w:cs="Segoe UI"/>
+          <w:color w:val="0D0D0D"/>
+          <w:shd w:val="clear" w:color="auto" w:fill="FFFFFF"/>
+          <w:rtl/>
+        </w:rPr>
+        <w:t>פריימים</w:t>
+      </w:r>
+      <w:proofErr w:type="spellEnd"/>
+      <w:r>
+        <w:rPr>
+          <w:rFonts w:ascii="Segoe UI" w:hAnsi="Segoe UI" w:cs="Segoe UI"/>
+          <w:color w:val="0D0D0D"/>
+          <w:shd w:val="clear" w:color="auto" w:fill="FFFFFF"/>
+          <w:rtl/>
+        </w:rPr>
+        <w:t xml:space="preserve"> והסקת מצב החולה), החלטנו למקם מודול עיבוד ייעודי</w:t>
+      </w:r>
+      <w:r>
+        <w:rPr>
+          <w:rFonts w:ascii="Segoe UI" w:hAnsi="Segoe UI" w:cs="Segoe UI"/>
+          <w:color w:val="0D0D0D"/>
+          <w:shd w:val="clear" w:color="auto" w:fill="FFFFFF"/>
+        </w:rPr>
+        <w:t xml:space="preserve"> (</w:t>
+      </w:r>
+      <w:proofErr w:type="spellStart"/>
+      <w:r>
+        <w:rPr>
+          <w:rStyle w:val="HTMLCode"/>
+          <w:rFonts w:eastAsiaTheme="minorHAnsi"/>
+          <w:color w:val="0D0D0D"/>
+          <w:sz w:val="21"/>
+          <w:szCs w:val="21"/>
+          <w:shd w:val="clear" w:color="auto" w:fill="ECECEC"/>
+        </w:rPr>
+        <w:t>fall_processing</w:t>
+      </w:r>
+      <w:proofErr w:type="spellEnd"/>
+      <w:r>
+        <w:rPr>
+          <w:rFonts w:ascii="Segoe UI" w:hAnsi="Segoe UI" w:cs="Segoe UI"/>
+          <w:color w:val="0D0D0D"/>
+          <w:shd w:val="clear" w:color="auto" w:fill="FFFFFF"/>
+        </w:rPr>
+        <w:t>) </w:t>
+      </w:r>
+      <w:r>
+        <w:rPr>
+          <w:rStyle w:val="a3"/>
+          <w:rFonts w:ascii="Segoe UI" w:hAnsi="Segoe UI" w:cs="Segoe UI"/>
+          <w:color w:val="0D0D0D"/>
+          <w:shd w:val="clear" w:color="auto" w:fill="FFFFFF"/>
+          <w:rtl/>
+        </w:rPr>
+        <w:t>אחרי ה־</w:t>
+      </w:r>
+      <w:r>
+        <w:rPr>
+          <w:rStyle w:val="a3"/>
+          <w:rFonts w:ascii="Segoe UI" w:hAnsi="Segoe UI" w:cs="Segoe UI"/>
+          <w:color w:val="0D0D0D"/>
+          <w:shd w:val="clear" w:color="auto" w:fill="FFFFFF"/>
+        </w:rPr>
+        <w:t>frame buffer</w:t>
+      </w:r>
+      <w:r>
+        <w:rPr>
+          <w:rFonts w:ascii="Segoe UI" w:hAnsi="Segoe UI" w:cs="Segoe UI"/>
+          <w:color w:val="0D0D0D"/>
+          <w:shd w:val="clear" w:color="auto" w:fill="FFFFFF"/>
+        </w:rPr>
+        <w:t>.</w:t>
+      </w:r>
+      <w:r>
+        <w:rPr>
+          <w:rFonts w:ascii="Segoe UI" w:hAnsi="Segoe UI" w:cs="Segoe UI"/>
+          <w:color w:val="0D0D0D"/>
+        </w:rPr>
+        <w:br/>
+      </w:r>
+      <w:r>
+        <w:rPr>
+          <w:rFonts w:ascii="Segoe UI" w:hAnsi="Segoe UI" w:cs="Segoe UI"/>
+          <w:color w:val="0D0D0D"/>
+          <w:shd w:val="clear" w:color="auto" w:fill="FFFFFF"/>
+          <w:rtl/>
+        </w:rPr>
+        <w:t>המודול קורא את הפיקסלים מתוך ה־</w:t>
+      </w:r>
+      <w:r>
+        <w:rPr>
+          <w:rFonts w:ascii="Segoe UI" w:hAnsi="Segoe UI" w:cs="Segoe UI"/>
+          <w:color w:val="0D0D0D"/>
+          <w:shd w:val="clear" w:color="auto" w:fill="FFFFFF"/>
+        </w:rPr>
+        <w:t xml:space="preserve">BRAM, </w:t>
+      </w:r>
+      <w:r>
+        <w:rPr>
+          <w:rFonts w:ascii="Segoe UI" w:hAnsi="Segoe UI" w:cs="Segoe UI"/>
+          <w:color w:val="0D0D0D"/>
+          <w:shd w:val="clear" w:color="auto" w:fill="FFFFFF"/>
+          <w:rtl/>
+        </w:rPr>
+        <w:t xml:space="preserve">כך שיש לנו גישה לפריים שלם, אפשרות להשוות </w:t>
+      </w:r>
+      <w:proofErr w:type="spellStart"/>
+      <w:r>
+        <w:rPr>
+          <w:rFonts w:ascii="Segoe UI" w:hAnsi="Segoe UI" w:cs="Segoe UI"/>
+          <w:color w:val="0D0D0D"/>
+          <w:shd w:val="clear" w:color="auto" w:fill="FFFFFF"/>
+          <w:rtl/>
+        </w:rPr>
+        <w:t>פריימים</w:t>
+      </w:r>
+      <w:proofErr w:type="spellEnd"/>
+      <w:r>
+        <w:rPr>
+          <w:rFonts w:ascii="Segoe UI" w:hAnsi="Segoe UI" w:cs="Segoe UI"/>
+          <w:color w:val="0D0D0D"/>
+          <w:shd w:val="clear" w:color="auto" w:fill="FFFFFF"/>
+          <w:rtl/>
+        </w:rPr>
+        <w:t xml:space="preserve"> ולמדוד שינויים אנכיים בזמן, ובהמשך גם להחליט על מצבי ישיבה/עמידה ממושכת ולהפיק סיגנלי התראה – תוך שמירה על שרשרת ההצגה הקיימת למסך</w:t>
+      </w:r>
+      <w:r>
+        <w:rPr>
+          <w:rFonts w:ascii="Segoe UI" w:hAnsi="Segoe UI" w:cs="Segoe UI"/>
+          <w:color w:val="0D0D0D"/>
+          <w:shd w:val="clear" w:color="auto" w:fill="FFFFFF"/>
+        </w:rPr>
+        <w:t xml:space="preserve"> VGA.</w:t>
+      </w:r>
+    </w:p>
+    <w:p>
+      <w:pPr>
+        <w:rPr>
+          <w:rtl/>
+        </w:rPr>
+      </w:pPr>
+    </w:p>
+    <w:p>
+      <w:pPr>
+        <w:rPr>
+          <w:rtl/>
+        </w:rPr>
+      </w:pPr>
+      <w:r>
+        <w:rPr>
+          <w:rFonts w:hint="cs"/>
+          <w:rtl/>
+        </w:rPr>
+        <w:t>וויזואלית:</w:t>
+      </w:r>
+    </w:p>
+    <w:p>
+      <w:pPr>
+        <w:rPr>
+          <w:rtl/>
+        </w:rPr>
+      </w:pPr>
+    </w:p>
+    <w:p>
+      <w:pPr>
+        <w:rPr>
+          <w:rtl/>
+        </w:rPr>
+      </w:pPr>
+    </w:p>
+    <w:p>
+      <w:pPr>
+        <w:rPr>
+          <w:rtl/>
+        </w:rPr>
+      </w:pPr>
+    </w:p>
+    <w:p>
+      <w:pPr>
+        <w:rPr>
+          <w:rtl/>
+        </w:rPr>
+      </w:pPr>
+      <w:r>
+        <w:rPr>
+          <w:rFonts w:cs="Arial"/>
+          <w:rtl/>
+        </w:rPr>
+        <w:drawing>
+          <wp:anchor distT="0" distB="0" distL="114300" distR="114300" simplePos="0" relativeHeight="251663360" behindDoc="1" locked="0" layoutInCell="1" allowOverlap="1" wp14:anchorId="795E4467" wp14:editId="7858AF9E">
+            <wp:simplePos x="0" y="0"/>
+            <wp:positionH relativeFrom="column">
+              <wp:posOffset>9525</wp:posOffset>
+            </wp:positionH>
+            <wp:positionV relativeFrom="paragraph">
+              <wp:posOffset>653360</wp:posOffset>
+            </wp:positionV>
+            <wp:extent cx="5274310" cy="2648585"/>
+            <wp:effectExtent l="0" t="0" r="2540" b="0"/>
+            <wp:wrapTight wrapText="bothSides">
+              <wp:wrapPolygon edited="0">
+                <wp:start x="0" y="0"/>
+                <wp:lineTo x="0" y="21439"/>
+                <wp:lineTo x="21532" y="21439"/>
+                <wp:lineTo x="21532" y="0"/>
+                <wp:lineTo x="0" y="0"/>
+              </wp:wrapPolygon>
+            </wp:wrapTight>
+            <wp:docPr id="10" name="תמונה 10"/>
+            <wp:cNvGraphicFramePr>
+              <a:graphicFrameLocks xmlns:a="http://schemas.openxmlformats.org/drawingml/2006/main" noChangeAspect="1"/>
+            </wp:cNvGraphicFramePr>
+            <a:graphic xmlns:a="http://schemas.openxmlformats.org/drawingml/2006/main">
+              <a:graphicData uri="http://schemas.openxmlformats.org/drawingml/2006/picture">
+                <pic:pic xmlns:pic="http://schemas.openxmlformats.org/drawingml/2006/picture">
+                  <pic:nvPicPr>
+                    <pic:cNvPr id="1" name=""/>
+                    <pic:cNvPicPr/>
+                  </pic:nvPicPr>
+                  <pic:blipFill>
+                    <a:blip r:embed="rId11">
+                      <a:extLst>
+                        <a:ext uri="{28A0092B-C50C-407E-A947-70E740481C1C}">
+                          <a14:useLocalDpi xmlns:a14="http://schemas.microsoft.com/office/drawing/2010/main" val="0"/>
+                        </a:ext>
+                      </a:extLst>
+                    </a:blip>
+                    <a:stretch>
+                      <a:fillRect/>
+                    </a:stretch>
+                  </pic:blipFill>
+                  <pic:spPr>
+                    <a:xfrm>
+                      <a:off x="0" y="0"/>
+                      <a:ext cx="5274310" cy="2648585"/>
+                    </a:xfrm>
+                    <a:prstGeom prst="rect">
+                      <a:avLst/>
+                    </a:prstGeom>
+                  </pic:spPr>
+                </pic:pic>
+              </a:graphicData>
+            </a:graphic>
+          </wp:anchor>
+        </w:drawing>
+      </w:r>
+    </w:p>
+    <w:p>
+      <w:pPr>
+        <w:rPr>
+          <w:rtl/>
+        </w:rPr>
+      </w:pPr>
+      <w:r>
+        <w:rPr>
+          <w:noProof/>
+        </w:rPr>
+        <w:lastRenderedPageBreak/>
+        <mc:AlternateContent>
+          <mc:Choice Requires="wps">
+            <w:drawing>
+              <wp:inline distT="0" distB="0" distL="0" distR="0" wp14:anchorId="0C45C887" wp14:editId="20A9C8E0">
+                <wp:extent cx="302260" cy="302260"/>
+                <wp:effectExtent l="0" t="0" r="0" b="0"/>
+                <wp:docPr id="8" name="מלבן 8"/>
+                <wp:cNvGraphicFramePr>
+                  <a:graphicFrameLocks xmlns:a="http://schemas.openxmlformats.org/drawingml/2006/main" noChangeAspect="1"/>
+                </wp:cNvGraphicFramePr>
+                <a:graphic xmlns:a="http://schemas.openxmlformats.org/drawingml/2006/main">
+                  <a:graphicData uri="http://schemas.microsoft.com/office/word/2010/wordprocessingShape">
+                    <wps:wsp>
+                      <wps:cNvSpPr>
+                        <a:spLocks noChangeAspect="1" noChangeArrowheads="1"/>
+                      </wps:cNvSpPr>
+                      <wps:spPr bwMode="auto">
+                        <a:xfrm>
+                          <a:off x="0" y="0"/>
+                          <a:ext cx="302260" cy="302260"/>
+                        </a:xfrm>
+                        <a:prstGeom prst="rect">
+                          <a:avLst/>
+                        </a:prstGeom>
+                        <a:noFill/>
+                        <a:ln>
+                          <a:noFill/>
+                        </a:ln>
+                        <a:extLst>
+                          <a:ext uri="{909E8E84-426E-40DD-AFC4-6F175D3DCCD1}">
+                            <a14:hiddenFill xmlns:a14="http://schemas.microsoft.com/office/drawing/2010/main">
+                              <a:solidFill>
+                                <a:srgbClr val="FFFFFF"/>
+                              </a:solidFill>
+                            </a14:hiddenFill>
+                          </a:ext>
+                          <a:ext uri="{91240B29-F687-4F45-9708-019B960494DF}">
+                            <a14:hiddenLine xmlns:a14="http://schemas.microsoft.com/office/drawing/2010/main" w="9525">
+                              <a:solidFill>
+                                <a:srgbClr val="000000"/>
+                              </a:solidFill>
+                              <a:miter lim="800000"/>
+                              <a:headEnd/>
+                              <a:tailEnd/>
+                            </a14:hiddenLine>
+                          </a:ext>
+                        </a:extLst>
+                      </wps:spPr>
+                      <wps:bodyPr rot="0" vert="horz" wrap="square" lIns="91440" tIns="45720" rIns="91440" bIns="45720" anchor="t" anchorCtr="0" upright="1">
+                        <a:noAutofit/>
+                      </wps:bodyPr>
+                    </wps:wsp>
+                  </a:graphicData>
+                </a:graphic>
+              </wp:inline>
+            </w:drawing>
+          </mc:Choice>
+          <mc:Fallback>
+            <w:pict>
+              <v:rect w14:anchorId="6A4353ED" id="מלבן 8" o:spid="_x0000_s1026" style="width:23.8pt;height:23.8pt;visibility:visible;mso-wrap-style:square;mso-left-percent:-10001;mso-top-percent:-10001;mso-position-horizontal:absolute;mso-position-horizontal-relative:char;mso-position-vertical:absolute;mso-position-vertical-relative:line;mso-left-percent:-10001;mso-top-percent:-10001;v-text-anchor:top" o:gfxdata="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" filled="f" stroked="f">
+                <o:lock v:ext="edit" aspectratio="t"/>
+                <w10:wrap anchorx="page"/>
+                <w10:anchorlock/>
+              </v:rect>
+            </w:pict>
+          </mc:Fallback>
+        </mc:AlternateContent>
+      </w:r>
+      <w:r>
+        <w:rPr>
+          <w:noProof/>
+        </w:rPr>
+        <mc:AlternateContent>
+          <mc:Choice Requires="wps">
+            <w:drawing>
+              <wp:inline distT="0" distB="0" distL="0" distR="0" wp14:anchorId="64E6DAAC" wp14:editId="275C3B8E">
+                <wp:extent cx="302260" cy="302260"/>
+                <wp:effectExtent l="0" t="0" r="0" b="0"/>
+                <wp:docPr id="9" name="מלבן 9"/>
+                <wp:cNvGraphicFramePr>
+                  <a:graphicFrameLocks xmlns:a="http://schemas.openxmlformats.org/drawingml/2006/main" noChangeAspect="1"/>
+                </wp:cNvGraphicFramePr>
+                <a:graphic xmlns:a="http://schemas.openxmlformats.org/drawingml/2006/main">
+                  <a:graphicData uri="http://schemas.microsoft.com/office/word/2010/wordprocessingShape">
+                    <wps:wsp>
+                      <wps:cNvSpPr>
+                        <a:spLocks noChangeAspect="1" noChangeArrowheads="1"/>
+                      </wps:cNvSpPr>
+                      <wps:spPr bwMode="auto">
+                        <a:xfrm>
+                          <a:off x="0" y="0"/>
+                          <a:ext cx="302260" cy="302260"/>
+                        </a:xfrm>
+                        <a:prstGeom prst="rect">
+                          <a:avLst/>
+                        </a:prstGeom>
+                        <a:noFill/>
+                        <a:ln>
+                          <a:noFill/>
+                        </a:ln>
+                        <a:extLst>
+                          <a:ext uri="{909E8E84-426E-40DD-AFC4-6F175D3DCCD1}">
+                            <a14:hiddenFill xmlns:a14="http://schemas.microsoft.com/office/drawing/2010/main">
+                              <a:solidFill>
+                                <a:srgbClr val="FFFFFF"/>
+                              </a:solidFill>
+                            </a14:hiddenFill>
+                          </a:ext>
+                          <a:ext uri="{91240B29-F687-4F45-9708-019B960494DF}">
+                            <a14:hiddenLine xmlns:a14="http://schemas.microsoft.com/office/drawing/2010/main" w="9525">
+                              <a:solidFill>
+                                <a:srgbClr val="000000"/>
+                              </a:solidFill>
+                              <a:miter lim="800000"/>
+                              <a:headEnd/>
+                              <a:tailEnd/>
+                            </a14:hiddenLine>
+                          </a:ext>
+                        </a:extLst>
+                      </wps:spPr>
+                      <wps:bodyPr rot="0" vert="horz" wrap="square" lIns="91440" tIns="45720" rIns="91440" bIns="45720" anchor="t" anchorCtr="0" upright="1">
+                        <a:noAutofit/>
+                      </wps:bodyPr>
+                    </wps:wsp>
+                  </a:graphicData>
+                </a:graphic>
+              </wp:inline>
+            </w:drawing>
+          </mc:Choice>
+          <mc:Fallback>
+            <w:pict>
+              <v:rect w14:anchorId="34C566BC" id="מלבן 9" o:spid="_x0000_s1026" style="width:23.8pt;height:23.8pt;visibility:visible;mso-wrap-style:square;mso-left-percent:-10001;mso-top-percent:-10001;mso-position-horizontal:absolute;mso-position-horizontal-relative:char;mso-position-vertical:absolute;mso-position-vertical-relative:line;mso-left-percent:-10001;mso-top-percent:-10001;v-text-anchor:top" o:gfxdata="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" filled="f" stroked="f">
+                <o:lock v:ext="edit" aspectratio="t"/>
+                <w10:wrap anchorx="page"/>
+                <w10:anchorlock/>
+              </v:rect>
+            </w:pict>
+          </mc:Fallback>
+        </mc:AlternateContent>
+      </w:r>
+      <w:r>
+        <w:rPr>
+          <w:rFonts w:cs="Arial"/>
+          <w:rtl/>
+        </w:rPr>
+        <w:drawing>
+          <wp:inline distT="0" distB="0" distL="0" distR="0" wp14:anchorId="10C91722" wp14:editId="50A74FF4">
+            <wp:extent cx="5274310" cy="4722495"/>
+            <wp:effectExtent l="0" t="0" r="2540" b="1905"/>
+            <wp:docPr id="11" name="תמונה 11"/>
+            <wp:cNvGraphicFramePr>
+              <a:graphicFrameLocks xmlns:a="http://schemas.openxmlformats.org/drawingml/2006/main" noChangeAspect="1"/>
+            </wp:cNvGraphicFramePr>
+            <a:graphic xmlns:a="http://schemas.openxmlformats.org/drawingml/2006/main">
+              <a:graphicData uri="http://schemas.openxmlformats.org/drawingml/2006/picture">
+                <pic:pic xmlns:pic="http://schemas.openxmlformats.org/drawingml/2006/picture">
+                  <pic:nvPicPr>
+                    <pic:cNvPr id="1" name=""/>
+                    <pic:cNvPicPr/>
+                  </pic:nvPicPr>
+                  <pic:blipFill>
+                    <a:blip r:embed="rId12"/>
+                    <a:stretch>
+                      <a:fillRect/>
+                    </a:stretch>
+                  </pic:blipFill>
+                  <pic:spPr>
+                    <a:xfrm>
+                      <a:off x="0" y="0"/>
+                      <a:ext cx="5274310" cy="4722495"/>
+                    </a:xfrm>
+                    <a:prstGeom prst="rect">
+                      <a:avLst/>
+                    </a:prstGeom>
+                  </pic:spPr>
+                </pic:pic>
+              </a:graphicData>
+            </a:graphic>
+          </wp:inline>
+        </w:drawing>
+      </w:r>
+    </w:p>
+    <w:p>
+      <w:pPr>
+        <w:rPr>
+          <w:rFonts w:cs="Arial"/>
+          <w:rtl/>
+        </w:rPr>
+      </w:pPr>
+    </w:p>
+    <w:p>
+      <w:pPr>
+        <w:rPr>
+          <w:rtl/>
+        </w:rPr>
+      </w:pPr>
+      <w:r>
+        <w:rPr>
+          <w:rFonts w:cs="Arial"/>
+          <w:rtl/>
+        </w:rPr>
+        <w:drawing>
+          <wp:inline distT="0" distB="0" distL="0" distR="0" wp14:anchorId="52A22ACD" wp14:editId="1C4296B2">
+            <wp:extent cx="5274310" cy="2727960"/>
+            <wp:effectExtent l="0" t="0" r="2540" b="0"/>
+            <wp:docPr id="12" name="תמונה 12"/>
+            <wp:cNvGraphicFramePr>
+              <a:graphicFrameLocks xmlns:a="http://schemas.openxmlformats.org/drawingml/2006/main" noChangeAspect="1"/>
+            </wp:cNvGraphicFramePr>
+            <a:graphic xmlns:a="http://schemas.openxmlformats.org/drawingml/2006/main">
+              <a:graphicData uri="http://schemas.openxmlformats.org/drawingml/2006/picture">
+                <pic:pic xmlns:pic="http://schemas.openxmlformats.org/drawingml/2006/picture">
+                  <pic:nvPicPr>
+                    <pic:cNvPr id="1" name=""/>
+                    <pic:cNvPicPr/>
+                  </pic:nvPicPr>
+                  <pic:blipFill>
+                    <a:blip r:embed="rId13"/>
+                    <a:stretch>
+                      <a:fillRect/>
+                    </a:stretch>
+                  </pic:blipFill>
+                  <pic:spPr>
+                    <a:xfrm>
+                      <a:off x="0" y="0"/>
+                      <a:ext cx="5274310" cy="2727960"/>
+                    </a:xfrm>
+                    <a:prstGeom prst="rect">
+                      <a:avLst/>
+                    </a:prstGeom>
+                  </pic:spPr>
+                </pic:pic>
+              </a:graphicData>
+            </a:graphic>
+          </wp:inline>
+        </w:drawing>
+      </w:r>
     </w:p>
     <w:sectPr>
       <w:pgSz w:w="11906" w:h="16838"/>
@@ -3198,6 +4109,53 @@
     <w:semiHidden/>
     <w:unhideWhenUsed/>
   </w:style>
+  <w:style w:type="character" w:styleId="a3">
+    <w:name w:val="Strong"/>
+    <w:basedOn w:val="a0"/>
+    <w:uiPriority w:val="22"/>
+    <w:qFormat/>
+    <w:rsid w:val="00400949"/>
+    <w:rPr>
+      <w:b/>
+      <w:bCs/>
+    </w:rPr>
+  </w:style>
+  <w:style w:type="character" w:styleId="HTMLCode">
+    <w:name w:val="HTML Code"/>
+    <w:basedOn w:val="a0"/>
+    <w:uiPriority w:val="99"/>
+    <w:semiHidden/>
+    <w:unhideWhenUsed/>
+    <w:rsid w:val="00400949"/>
+    <w:rPr>
+      <w:rFonts w:ascii="Courier New" w:eastAsia="Times New Roman" w:hAnsi="Courier New" w:cs="Courier New"/>
+      <w:sz w:val="20"/>
+      <w:szCs w:val="20"/>
+    </w:rPr>
+  </w:style>
+  <w:style w:type="character" w:styleId="Hyperlink">
+    <w:name w:val="Hyperlink"/>
+    <w:basedOn w:val="a0"/>
+    <w:uiPriority w:val="99"/>
+    <w:unhideWhenUsed/>
+    <w:rsid w:val="00400949"/>
+    <w:rPr>
+      <w:color w:val="0563C1" w:themeColor="hyperlink"/>
+      <w:u w:val="single"/>
+    </w:rPr>
+  </w:style>
+  <w:style w:type="character" w:styleId="a4">
+    <w:name w:val="Unresolved Mention"/>
+    <w:basedOn w:val="a0"/>
+    <w:uiPriority w:val="99"/>
+    <w:semiHidden/>
+    <w:unhideWhenUsed/>
+    <w:rsid w:val="00400949"/>
+    <w:rPr>
+      <w:color w:val="605E5C"/>
+      <w:shd w:val="clear" w:color="auto" w:fill="E1DFDD"/>
+    </w:rPr>
+  </w:style>
 </w:styles>
 </file>
 

</xml_diff>